<commit_message>
ajoute de reflog dans document analyse
</commit_message>
<xml_diff>
--- a/document_word/Gabarit_analyse_sommaire_TP3.docx
+++ b/document_word/Gabarit_analyse_sommaire_TP3.docx
@@ -2466,14 +2466,12 @@
         </w:rPr>
         <w:t xml:space="preserve">, mot de passe : </w:t>
       </w:r>
-      <w:proofErr w:type="spellStart"/>
       <w:r>
         <w:rPr>
           <w:color w:val="7030A0"/>
         </w:rPr>
         <w:t>codeBleu</w:t>
       </w:r>
-      <w:proofErr w:type="spellEnd"/>
       <w:r>
         <w:rPr>
           <w:color w:val="7030A0"/>
@@ -3486,11 +3484,9 @@
       <w:r>
         <w:t xml:space="preserve"> «</w:t>
       </w:r>
-      <w:proofErr w:type="spellStart"/>
       <w:r>
         <w:t>node</w:t>
       </w:r>
-      <w:proofErr w:type="spellEnd"/>
       <w:proofErr w:type="gramEnd"/>
       <w:r>
         <w:t xml:space="preserve"> node_commentaire.js</w:t>
@@ -3517,42 +3513,13 @@
         <w:t>«</w:t>
       </w:r>
       <w:r>
-        <w:t xml:space="preserve">npm </w:t>
-      </w:r>
-      <w:proofErr w:type="spellStart"/>
-      <w:r>
-        <w:t>install</w:t>
-      </w:r>
-      <w:proofErr w:type="spellEnd"/>
-      <w:r>
-        <w:t xml:space="preserve"> express </w:t>
-      </w:r>
-      <w:proofErr w:type="spellStart"/>
-      <w:r>
-        <w:t>oracledb</w:t>
-      </w:r>
-      <w:proofErr w:type="spellEnd"/>
-      <w:r>
-        <w:t xml:space="preserve"> body-</w:t>
-      </w:r>
-      <w:proofErr w:type="spellStart"/>
-      <w:r>
-        <w:t>parser</w:t>
-      </w:r>
-      <w:proofErr w:type="spellEnd"/>
+        <w:t>npm install express oracledb body-parser</w:t>
+      </w:r>
       <w:r>
         <w:t>» et «</w:t>
       </w:r>
       <w:r>
-        <w:t xml:space="preserve"> npm </w:t>
-      </w:r>
-      <w:proofErr w:type="spellStart"/>
-      <w:r>
-        <w:t>install</w:t>
-      </w:r>
-      <w:proofErr w:type="spellEnd"/>
-      <w:r>
-        <w:t xml:space="preserve"> cors</w:t>
+        <w:t xml:space="preserve"> npm install cors</w:t>
       </w:r>
       <w:r>
         <w:t>»</w:t>
@@ -3790,15 +3757,7 @@
     </w:p>
     <w:p>
       <w:r>
-        <w:t>La page connexion vous permet de se connecter avec dans l’utilisateur admin et avec le mot de passe (</w:t>
-      </w:r>
-      <w:proofErr w:type="spellStart"/>
-      <w:r>
-        <w:t>codeBleu</w:t>
-      </w:r>
-      <w:proofErr w:type="spellEnd"/>
-      <w:r>
-        <w:t>) pour afficher la base de données de toutes les tables utilisées dans le site web. La page connexion est aussi nécessaire pour poursuivre le processus de réservation pour sauvegarde la réservation dans un compte de touriste afin de passer au paiement.</w:t>
+        <w:t>La page connexion vous permet de se connecter avec dans l’utilisateur admin et avec le mot de passe (codeBleu) pour afficher la base de données de toutes les tables utilisées dans le site web. La page connexion est aussi nécessaire pour poursuivre le processus de réservation pour sauvegarde la réservation dans un compte de touriste afin de passer au paiement.</w:t>
       </w:r>
       <w:r>
         <w:br/>
@@ -3814,14 +3773,11 @@
         <w:br/>
       </w:r>
       <w:r>
-        <w:rPr>
-          <w:noProof/>
-        </w:rPr>
         <w:drawing>
-          <wp:inline distT="0" distB="0" distL="0" distR="0" wp14:anchorId="2DBB83F4" wp14:editId="299485BE">
-            <wp:extent cx="5943600" cy="4849495"/>
-            <wp:effectExtent l="0" t="0" r="0" b="8255"/>
-            <wp:docPr id="1314032295" name="Image 1" descr="Une image contenant texte, Appareils électroniques, capture d’écran, logiciel&#10;&#10;Description générée automatiquement"/>
+          <wp:inline distT="0" distB="0" distL="0" distR="0" wp14:anchorId="10DCB085" wp14:editId="0CD3E4CA">
+            <wp:extent cx="5943600" cy="5824855"/>
+            <wp:effectExtent l="0" t="0" r="0" b="4445"/>
+            <wp:docPr id="363319238" name="Image 1" descr="Une image contenant texte, Appareils électroniques, capture d’écran, affichage&#10;&#10;Description générée automatiquement"/>
             <wp:cNvGraphicFramePr>
               <a:graphicFrameLocks xmlns:a="http://schemas.openxmlformats.org/drawingml/2006/main" noChangeAspect="1"/>
             </wp:cNvGraphicFramePr>
@@ -3829,7 +3785,7 @@
               <a:graphicData uri="http://schemas.openxmlformats.org/drawingml/2006/picture">
                 <pic:pic xmlns:pic="http://schemas.openxmlformats.org/drawingml/2006/picture">
                   <pic:nvPicPr>
-                    <pic:cNvPr id="1314032295" name="Image 1" descr="Une image contenant texte, Appareils électroniques, capture d’écran, logiciel&#10;&#10;Description générée automatiquement"/>
+                    <pic:cNvPr id="363319238" name="Image 1" descr="Une image contenant texte, Appareils électroniques, capture d’écran, affichage&#10;&#10;Description générée automatiquement"/>
                     <pic:cNvPicPr/>
                   </pic:nvPicPr>
                   <pic:blipFill>
@@ -3841,7 +3797,7 @@
                   <pic:spPr>
                     <a:xfrm>
                       <a:off x="0" y="0"/>
-                      <a:ext cx="5943600" cy="4849495"/>
+                      <a:ext cx="5943600" cy="5824855"/>
                     </a:xfrm>
                     <a:prstGeom prst="rect">
                       <a:avLst/>
@@ -3980,7 +3936,6 @@
     <w:p/>
     <w:p>
       <w:r>
-        <w:lastRenderedPageBreak/>
         <w:t>Site web pour des images l</w:t>
       </w:r>
       <w:r>

</xml_diff>

<commit_message>
mise à jour des deux doucuments word , correction et supprition des parties inutile dans les htmls des trois page et css pour la pages de connextion
</commit_message>
<xml_diff>
--- a/document_word/Gabarit_analyse_sommaire_TP3.docx
+++ b/document_word/Gabarit_analyse_sommaire_TP3.docx
@@ -1895,259 +1895,7 @@
         <w:rPr>
           <w:color w:val="7030A0"/>
         </w:rPr>
-        <w:t>P</w:t>
-      </w:r>
-      <w:r>
-        <w:rPr>
-          <w:color w:val="7030A0"/>
-        </w:rPr>
-        <w:t xml:space="preserve">our abaisser le stress </w:t>
-      </w:r>
-      <w:r>
-        <w:rPr>
-          <w:color w:val="7030A0"/>
-        </w:rPr>
-        <w:t>d’organiser</w:t>
-      </w:r>
-      <w:r>
-        <w:rPr>
-          <w:color w:val="7030A0"/>
-        </w:rPr>
-        <w:t xml:space="preserve"> une sortie </w:t>
-      </w:r>
-      <w:r>
-        <w:rPr>
-          <w:color w:val="7030A0"/>
-        </w:rPr>
-        <w:t>agréable en</w:t>
-      </w:r>
-      <w:r>
-        <w:rPr>
-          <w:color w:val="7030A0"/>
-        </w:rPr>
-        <w:t xml:space="preserve"> respectant un budget et un délai de temps </w:t>
-      </w:r>
-      <w:r>
-        <w:rPr>
-          <w:color w:val="7030A0"/>
-        </w:rPr>
-        <w:t>limit</w:t>
-      </w:r>
-      <w:r>
-        <w:rPr>
-          <w:color w:val="7030A0"/>
-        </w:rPr>
-        <w:t>é</w:t>
-      </w:r>
-      <w:r>
-        <w:rPr>
-          <w:color w:val="7030A0"/>
-        </w:rPr>
-        <w:t>, nous</w:t>
-      </w:r>
-      <w:r>
-        <w:rPr>
-          <w:color w:val="7030A0"/>
-        </w:rPr>
-        <w:t xml:space="preserve"> avons eu l’idée d’offrir des visites en bus touristique vers</w:t>
-      </w:r>
-      <w:r>
-        <w:rPr>
-          <w:color w:val="7030A0"/>
-        </w:rPr>
-        <w:t xml:space="preserve"> des villes populaires</w:t>
-      </w:r>
-      <w:r>
-        <w:rPr>
-          <w:color w:val="7030A0"/>
-        </w:rPr>
-        <w:t xml:space="preserve"> aux ceux qui ha</w:t>
-      </w:r>
-      <w:r>
-        <w:rPr>
-          <w:color w:val="7030A0"/>
-        </w:rPr>
-        <w:t>bite</w:t>
-      </w:r>
-      <w:r>
-        <w:rPr>
-          <w:color w:val="7030A0"/>
-        </w:rPr>
-        <w:t>nt</w:t>
-      </w:r>
-      <w:r>
-        <w:rPr>
-          <w:color w:val="7030A0"/>
-        </w:rPr>
-        <w:t xml:space="preserve"> au </w:t>
-      </w:r>
-      <w:r>
-        <w:rPr>
-          <w:color w:val="7030A0"/>
-        </w:rPr>
-        <w:t>Canada. Notre</w:t>
-      </w:r>
-      <w:r>
-        <w:rPr>
-          <w:color w:val="7030A0"/>
-        </w:rPr>
-        <w:t xml:space="preserve"> projet se nomme La Couleur d’</w:t>
-      </w:r>
-      <w:r>
-        <w:rPr>
-          <w:color w:val="7030A0"/>
-        </w:rPr>
-        <w:t xml:space="preserve">aventure. </w:t>
-      </w:r>
-      <w:r>
-        <w:rPr>
-          <w:color w:val="7030A0"/>
-        </w:rPr>
-        <w:t>La consultation</w:t>
-      </w:r>
-      <w:r>
-        <w:rPr>
-          <w:color w:val="7030A0"/>
-        </w:rPr>
-        <w:t xml:space="preserve"> </w:t>
-      </w:r>
-      <w:r>
-        <w:rPr>
-          <w:color w:val="7030A0"/>
-        </w:rPr>
-        <w:t>d</w:t>
-      </w:r>
-      <w:r>
-        <w:rPr>
-          <w:color w:val="7030A0"/>
-        </w:rPr>
-        <w:t>es</w:t>
-      </w:r>
-      <w:r>
-        <w:rPr>
-          <w:color w:val="7030A0"/>
-        </w:rPr>
-        <w:t xml:space="preserve"> informations sur</w:t>
-      </w:r>
-      <w:r>
-        <w:rPr>
-          <w:color w:val="7030A0"/>
-        </w:rPr>
-        <w:t xml:space="preserve"> </w:t>
-      </w:r>
-      <w:r>
-        <w:rPr>
-          <w:color w:val="7030A0"/>
-        </w:rPr>
-        <w:t xml:space="preserve">les visites </w:t>
-      </w:r>
-      <w:r>
-        <w:rPr>
-          <w:color w:val="7030A0"/>
-        </w:rPr>
-        <w:t>disponibles, laisser</w:t>
-      </w:r>
-      <w:r>
-        <w:rPr>
-          <w:color w:val="7030A0"/>
-        </w:rPr>
-        <w:t xml:space="preserve"> un commentaire et faire </w:t>
-      </w:r>
-      <w:r>
-        <w:rPr>
-          <w:color w:val="7030A0"/>
-        </w:rPr>
-        <w:t>une réservation</w:t>
-      </w:r>
-      <w:r>
-        <w:rPr>
-          <w:color w:val="7030A0"/>
-        </w:rPr>
-        <w:t xml:space="preserve"> des places peuvent être </w:t>
-      </w:r>
-      <w:r>
-        <w:rPr>
-          <w:color w:val="7030A0"/>
-        </w:rPr>
-        <w:t>faire</w:t>
-      </w:r>
-      <w:r>
-        <w:rPr>
-          <w:color w:val="7030A0"/>
-        </w:rPr>
-        <w:t xml:space="preserve"> sans </w:t>
-      </w:r>
-      <w:r>
-        <w:rPr>
-          <w:color w:val="7030A0"/>
-        </w:rPr>
-        <w:t xml:space="preserve">un </w:t>
-      </w:r>
-      <w:r>
-        <w:rPr>
-          <w:color w:val="7030A0"/>
-        </w:rPr>
-        <w:t>compte</w:t>
-      </w:r>
-      <w:r>
-        <w:rPr>
-          <w:color w:val="7030A0"/>
-        </w:rPr>
-        <w:t xml:space="preserve"> personnel. Par</w:t>
-      </w:r>
-      <w:r>
-        <w:rPr>
-          <w:color w:val="7030A0"/>
-        </w:rPr>
-        <w:t xml:space="preserve"> la </w:t>
-      </w:r>
-      <w:r>
-        <w:rPr>
-          <w:color w:val="7030A0"/>
-        </w:rPr>
-        <w:t>suite,</w:t>
-      </w:r>
-      <w:r>
-        <w:rPr>
-          <w:color w:val="7030A0"/>
-        </w:rPr>
-        <w:t xml:space="preserve"> pour pouvoir </w:t>
-      </w:r>
-      <w:r>
-        <w:rPr>
-          <w:color w:val="7030A0"/>
-        </w:rPr>
-        <w:t>conserver la</w:t>
-      </w:r>
-      <w:r>
-        <w:rPr>
-          <w:color w:val="7030A0"/>
-        </w:rPr>
-        <w:t xml:space="preserve"> </w:t>
-      </w:r>
-      <w:r>
-        <w:rPr>
-          <w:color w:val="7030A0"/>
-        </w:rPr>
-        <w:t>réservation un</w:t>
-      </w:r>
-      <w:r>
-        <w:rPr>
-          <w:color w:val="7030A0"/>
-        </w:rPr>
-        <w:t xml:space="preserve"> </w:t>
-      </w:r>
-      <w:r>
-        <w:rPr>
-          <w:color w:val="7030A0"/>
-        </w:rPr>
-        <w:t>utilisateur doit se connecter à son compte</w:t>
-      </w:r>
-      <w:r>
-        <w:rPr>
-          <w:color w:val="7030A0"/>
-        </w:rPr>
-        <w:t>.</w:t>
+        <w:t>Pour abaisser le stress d’organiser une sortie agréable en respectant un budget et un délai de temps limité, nous avons eu l’idée d’offrir des visites en bus touristique vers des villes populaires aux ceux qui habitent au Canada. Notre projet se nomme La Couleur d’aventure. La consultation des informations sur les visites disponibles, laisser un commentaire et faire une réservation des places peuvent être faits sans un compte personnel. Par la suite, pour pouvoir conserver la réservation, l’utilisateur doit se connecter à son compte.</w:t>
       </w:r>
     </w:p>
     <w:p>
@@ -2163,335 +1911,33 @@
           <w:color w:val="7030A0"/>
         </w:rPr>
       </w:pPr>
-      <w:r>
-        <w:rPr>
-          <w:color w:val="7030A0"/>
-        </w:rPr>
-        <w:t xml:space="preserve">Il y aura une page pour </w:t>
-      </w:r>
-      <w:r>
-        <w:rPr>
-          <w:color w:val="7030A0"/>
-        </w:rPr>
-        <w:t>découvrir</w:t>
-      </w:r>
-      <w:r>
-        <w:rPr>
-          <w:color w:val="7030A0"/>
-        </w:rPr>
-        <w:t xml:space="preserve"> </w:t>
-      </w:r>
-      <w:r>
-        <w:rPr>
-          <w:color w:val="7030A0"/>
-        </w:rPr>
-        <w:t>les villes avec une</w:t>
-      </w:r>
-      <w:r>
-        <w:rPr>
-          <w:color w:val="7030A0"/>
-        </w:rPr>
-        <w:t xml:space="preserve"> </w:t>
-      </w:r>
-      <w:r>
-        <w:rPr>
-          <w:color w:val="7030A0"/>
-        </w:rPr>
-        <w:t>image,</w:t>
-      </w:r>
-      <w:r>
-        <w:rPr>
-          <w:color w:val="7030A0"/>
-        </w:rPr>
-        <w:t xml:space="preserve"> </w:t>
-      </w:r>
-      <w:r>
-        <w:rPr>
-          <w:color w:val="7030A0"/>
-        </w:rPr>
-        <w:t xml:space="preserve">une </w:t>
-      </w:r>
-      <w:r>
-        <w:rPr>
-          <w:color w:val="7030A0"/>
-        </w:rPr>
-        <w:t>description, un</w:t>
-      </w:r>
-      <w:r>
-        <w:rPr>
-          <w:color w:val="7030A0"/>
-        </w:rPr>
-        <w:t xml:space="preserve"> </w:t>
-      </w:r>
-      <w:r>
-        <w:rPr>
-          <w:color w:val="7030A0"/>
-        </w:rPr>
-        <w:t>prix, et</w:t>
-      </w:r>
-      <w:r>
-        <w:rPr>
-          <w:color w:val="7030A0"/>
-        </w:rPr>
-        <w:t xml:space="preserve"> </w:t>
-      </w:r>
-      <w:r>
-        <w:rPr>
-          <w:color w:val="7030A0"/>
-        </w:rPr>
-        <w:t xml:space="preserve">un exemple </w:t>
-      </w:r>
-      <w:r>
-        <w:rPr>
-          <w:color w:val="7030A0"/>
-        </w:rPr>
-        <w:t>d’</w:t>
-      </w:r>
-      <w:r>
-        <w:rPr>
-          <w:color w:val="7030A0"/>
-        </w:rPr>
-        <w:t>itinéraire que</w:t>
-      </w:r>
-      <w:r>
-        <w:rPr>
-          <w:color w:val="7030A0"/>
-        </w:rPr>
-        <w:t xml:space="preserve"> le a</w:t>
-      </w:r>
-      <w:r>
-        <w:rPr>
-          <w:color w:val="7030A0"/>
-        </w:rPr>
-        <w:t>uto</w:t>
-      </w:r>
-      <w:r>
-        <w:rPr>
-          <w:color w:val="7030A0"/>
-        </w:rPr>
-        <w:t xml:space="preserve">bus </w:t>
-      </w:r>
-      <w:r>
-        <w:rPr>
-          <w:color w:val="7030A0"/>
-        </w:rPr>
-        <w:t>pourrait</w:t>
-      </w:r>
-      <w:r>
-        <w:rPr>
-          <w:color w:val="7030A0"/>
-        </w:rPr>
-        <w:t xml:space="preserve"> </w:t>
-      </w:r>
-      <w:r>
-        <w:rPr>
-          <w:color w:val="7030A0"/>
-        </w:rPr>
-        <w:t>prendre. Dans</w:t>
-      </w:r>
-      <w:r>
-        <w:rPr>
-          <w:color w:val="7030A0"/>
-        </w:rPr>
-        <w:t xml:space="preserve"> </w:t>
-      </w:r>
-      <w:r>
-        <w:rPr>
-          <w:color w:val="7030A0"/>
-        </w:rPr>
-        <w:t>la section</w:t>
-      </w:r>
-      <w:r>
-        <w:rPr>
-          <w:color w:val="7030A0"/>
-        </w:rPr>
-        <w:t xml:space="preserve"> en bas de la même </w:t>
-      </w:r>
-      <w:r>
-        <w:rPr>
-          <w:color w:val="7030A0"/>
-        </w:rPr>
-        <w:t>page, il</w:t>
-      </w:r>
-      <w:r>
-        <w:rPr>
-          <w:color w:val="7030A0"/>
-        </w:rPr>
-        <w:t xml:space="preserve"> aura un champ pour laisser un commentaire </w:t>
-      </w:r>
-      <w:r>
-        <w:rPr>
-          <w:color w:val="7030A0"/>
-        </w:rPr>
-        <w:t>et il</w:t>
-      </w:r>
-      <w:r>
-        <w:rPr>
-          <w:color w:val="7030A0"/>
-        </w:rPr>
-        <w:t xml:space="preserve"> est possible de </w:t>
-      </w:r>
-      <w:r>
-        <w:rPr>
-          <w:color w:val="7030A0"/>
-        </w:rPr>
-        <w:t>voir</w:t>
-      </w:r>
-      <w:r>
-        <w:rPr>
-          <w:color w:val="7030A0"/>
-        </w:rPr>
-        <w:t xml:space="preserve"> </w:t>
-      </w:r>
-      <w:r>
-        <w:rPr>
-          <w:color w:val="7030A0"/>
-        </w:rPr>
-        <w:t>les commentaires laissés</w:t>
-      </w:r>
-      <w:r>
-        <w:rPr>
-          <w:color w:val="7030A0"/>
-        </w:rPr>
-        <w:t>. Il</w:t>
-      </w:r>
-      <w:r>
-        <w:rPr>
-          <w:color w:val="7030A0"/>
-        </w:rPr>
-        <w:t xml:space="preserve"> aura un menu vers les autres </w:t>
-      </w:r>
-      <w:r>
-        <w:rPr>
-          <w:color w:val="7030A0"/>
-        </w:rPr>
-        <w:t>pages</w:t>
-      </w:r>
-      <w:r>
-        <w:rPr>
-          <w:color w:val="7030A0"/>
-        </w:rPr>
-        <w:t xml:space="preserve"> (découvre une ville, formulaire de réservation, et connexion)</w:t>
-      </w:r>
-      <w:r>
-        <w:rPr>
-          <w:color w:val="7030A0"/>
-        </w:rPr>
-        <w:t>. Il</w:t>
-      </w:r>
-      <w:r>
-        <w:rPr>
-          <w:color w:val="7030A0"/>
-        </w:rPr>
-        <w:t xml:space="preserve"> aura une page sous forme de formulaire à remplir pour réserver un autobus pour une ville </w:t>
-      </w:r>
-      <w:r>
-        <w:rPr>
-          <w:color w:val="7030A0"/>
-        </w:rPr>
-        <w:t>choisie. Dans</w:t>
-      </w:r>
-      <w:r>
-        <w:rPr>
-          <w:color w:val="7030A0"/>
-        </w:rPr>
-        <w:t xml:space="preserve"> cette même page on peut afficher </w:t>
-      </w:r>
-      <w:r>
-        <w:rPr>
-          <w:color w:val="7030A0"/>
-        </w:rPr>
-        <w:t xml:space="preserve">la </w:t>
-      </w:r>
-      <w:r>
-        <w:rPr>
-          <w:color w:val="7030A0"/>
-        </w:rPr>
-        <w:t>réservation</w:t>
-      </w:r>
-      <w:r>
-        <w:rPr>
-          <w:color w:val="7030A0"/>
-        </w:rPr>
-        <w:t xml:space="preserve"> courante et le </w:t>
-      </w:r>
-      <w:r>
-        <w:rPr>
-          <w:color w:val="7030A0"/>
-        </w:rPr>
-        <w:t>cout</w:t>
-      </w:r>
-      <w:r>
-        <w:rPr>
-          <w:color w:val="7030A0"/>
-        </w:rPr>
-        <w:t xml:space="preserve"> total </w:t>
-      </w:r>
-      <w:r>
-        <w:rPr>
-          <w:color w:val="7030A0"/>
-        </w:rPr>
-        <w:t>à</w:t>
-      </w:r>
-      <w:r>
-        <w:rPr>
-          <w:color w:val="7030A0"/>
-        </w:rPr>
-        <w:t xml:space="preserve"> </w:t>
-      </w:r>
-      <w:r>
-        <w:rPr>
-          <w:color w:val="7030A0"/>
-        </w:rPr>
-        <w:t>payer</w:t>
-      </w:r>
-      <w:r>
-        <w:rPr>
-          <w:color w:val="7030A0"/>
-        </w:rPr>
-        <w:t>. La page de connexion permet la connexion d’administrateur (nom :</w:t>
-      </w:r>
-      <w:r>
-        <w:t xml:space="preserve"> </w:t>
-      </w:r>
-      <w:r>
-        <w:rPr>
-          <w:color w:val="7030A0"/>
-        </w:rPr>
-        <w:t>Admin</w:t>
-      </w:r>
-      <w:r>
-        <w:rPr>
-          <w:color w:val="7030A0"/>
-        </w:rPr>
-        <w:t xml:space="preserve">, mot de passe : </w:t>
-      </w:r>
+    </w:p>
+    <w:p>
+      <w:pPr>
+        <w:rPr>
+          <w:color w:val="7030A0"/>
+        </w:rPr>
+      </w:pPr>
+      <w:r>
+        <w:rPr>
+          <w:color w:val="7030A0"/>
+        </w:rPr>
+        <w:t xml:space="preserve">Il y aura une page pour découvrir les villes avec une image, une description, un prix et un exemple d’itinéraire que l'autobus pourrait prendre. Dans la section en bas de la même page, il aura un champ pour laisser un commentaire et il est possible de voir les commentaires laissés. Il aura un menu vers les autres pages (découvre une ville, formulaire de réservation et connexion). Il aura une page sous forme de formulaire à remplir pour réserver un autobus pour une ville choisie. Dans cette même page on peut afficher la réservation courante et le coût total à payer. La page de connexion permet la connexion d’administrateur (nom : Admin, mot de passe : </w:t>
+      </w:r>
+      <w:proofErr w:type="spellStart"/>
       <w:r>
         <w:rPr>
           <w:color w:val="7030A0"/>
         </w:rPr>
         <w:t>codeBleu</w:t>
       </w:r>
-      <w:r>
-        <w:rPr>
-          <w:color w:val="7030A0"/>
-        </w:rPr>
-        <w:t>) pour</w:t>
-      </w:r>
-      <w:r>
-        <w:rPr>
-          <w:color w:val="7030A0"/>
-        </w:rPr>
-        <w:t xml:space="preserve"> afficher les donnes de toutes les </w:t>
-      </w:r>
-      <w:proofErr w:type="gramStart"/>
-      <w:r>
-        <w:rPr>
-          <w:color w:val="7030A0"/>
-        </w:rPr>
-        <w:t>tables .</w:t>
-      </w:r>
-      <w:proofErr w:type="gramEnd"/>
+      <w:proofErr w:type="spellEnd"/>
+      <w:r>
+        <w:rPr>
+          <w:color w:val="7030A0"/>
+        </w:rPr>
+        <w:t>) pour afficher les donnes de toutes les tables.</w:t>
+      </w:r>
     </w:p>
     <w:p>
       <w:pPr>
@@ -2499,6 +1945,8 @@
           <w:color w:val="7030A0"/>
         </w:rPr>
       </w:pPr>
+    </w:p>
+    <w:p>
       <w:r>
         <w:rPr>
           <w:color w:val="7030A0"/>
@@ -2506,7 +1954,6 @@
         <w:t>N.B. Seules les fonctionnalités minimales, afin de rencontrer les objectifs du cours, seront implantées. …</w:t>
       </w:r>
     </w:p>
-    <w:p/>
     <w:p/>
     <w:p>
       <w:r>
@@ -2583,7 +2030,7 @@
           <w:bCs/>
           <w:color w:val="7030A0"/>
         </w:rPr>
-        <w:t xml:space="preserve">Le modèle de données logique explique les relations entre les </w:t>
+        <w:t>Le modèle de données logique</w:t>
       </w:r>
       <w:r>
         <w:rPr>
@@ -2591,6 +2038,22 @@
           <w:bCs/>
           <w:color w:val="7030A0"/>
         </w:rPr>
+        <w:t>s</w:t>
+      </w:r>
+      <w:r>
+        <w:rPr>
+          <w:b/>
+          <w:bCs/>
+          <w:color w:val="7030A0"/>
+        </w:rPr>
+        <w:t xml:space="preserve"> explique les relations entre les </w:t>
+      </w:r>
+      <w:r>
+        <w:rPr>
+          <w:b/>
+          <w:bCs/>
+          <w:color w:val="7030A0"/>
+        </w:rPr>
         <w:t>entités.</w:t>
       </w:r>
       <w:r>
@@ -2639,12 +2102,24 @@
         <w:rPr>
           <w:color w:val="4472C4" w:themeColor="accent1"/>
         </w:rPr>
-        <w:t xml:space="preserve"> des commentaires</w:t>
+        <w:t xml:space="preserve"> </w:t>
       </w:r>
       <w:r>
         <w:rPr>
           <w:color w:val="4472C4" w:themeColor="accent1"/>
         </w:rPr>
+        <w:t xml:space="preserve">laisser </w:t>
+      </w:r>
+      <w:r>
+        <w:rPr>
+          <w:color w:val="4472C4" w:themeColor="accent1"/>
+        </w:rPr>
+        <w:t>des commentaires</w:t>
+      </w:r>
+      <w:r>
+        <w:rPr>
+          <w:color w:val="4472C4" w:themeColor="accent1"/>
+        </w:rPr>
         <w:t>.</w:t>
       </w:r>
       <w:r>
@@ -2705,7 +2180,19 @@
         <w:rPr>
           <w:color w:val="7030A0"/>
         </w:rPr>
-        <w:t>laisser</w:t>
+        <w:t>laiss</w:t>
+      </w:r>
+      <w:r>
+        <w:rPr>
+          <w:color w:val="7030A0"/>
+        </w:rPr>
+        <w:t>é</w:t>
+      </w:r>
+      <w:r>
+        <w:rPr>
+          <w:color w:val="7030A0"/>
+        </w:rPr>
+        <w:t>s</w:t>
       </w:r>
       <w:r>
         <w:rPr>
@@ -2765,12 +2252,24 @@
         <w:rPr>
           <w:color w:val="0070C0"/>
         </w:rPr>
-        <w:t xml:space="preserve">sont associée </w:t>
+        <w:t>sont associé</w:t>
       </w:r>
       <w:r>
         <w:rPr>
           <w:color w:val="0070C0"/>
         </w:rPr>
+        <w:t>s</w:t>
+      </w:r>
+      <w:r>
+        <w:rPr>
+          <w:color w:val="0070C0"/>
+        </w:rPr>
+        <w:t xml:space="preserve"> </w:t>
+      </w:r>
+      <w:r>
+        <w:rPr>
+          <w:color w:val="0070C0"/>
+        </w:rPr>
         <w:t>aux réservations</w:t>
       </w:r>
       <w:r>
@@ -2825,7 +2324,19 @@
         <w:rPr>
           <w:color w:val="7030A0"/>
         </w:rPr>
-        <w:t>sont associée aux réservations</w:t>
+        <w:t>sont associée</w:t>
+      </w:r>
+      <w:r>
+        <w:rPr>
+          <w:color w:val="7030A0"/>
+        </w:rPr>
+        <w:t>s</w:t>
+      </w:r>
+      <w:r>
+        <w:rPr>
+          <w:color w:val="7030A0"/>
+        </w:rPr>
+        <w:t xml:space="preserve"> aux réservations</w:t>
       </w:r>
       <w:r>
         <w:rPr>
@@ -2855,13 +2366,43 @@
         <w:rPr>
           <w:color w:val="0070C0"/>
         </w:rPr>
-        <w:t xml:space="preserve">s réservations qui appartienne aux touristes, qui </w:t>
+        <w:t xml:space="preserve">s réservations qui </w:t>
       </w:r>
       <w:r>
         <w:rPr>
           <w:color w:val="0070C0"/>
         </w:rPr>
-        <w:t>désignent un autobus, qui désignent une visite</w:t>
+        <w:t>appartiennent</w:t>
+      </w:r>
+      <w:r>
+        <w:rPr>
+          <w:color w:val="0070C0"/>
+        </w:rPr>
+        <w:t xml:space="preserve"> </w:t>
+      </w:r>
+      <w:r>
+        <w:rPr>
+          <w:color w:val="0070C0"/>
+        </w:rPr>
+        <w:t xml:space="preserve">aux touristes, qui </w:t>
+      </w:r>
+      <w:r>
+        <w:rPr>
+          <w:color w:val="0070C0"/>
+        </w:rPr>
+        <w:t>désignent un autobus</w:t>
+      </w:r>
+      <w:r>
+        <w:rPr>
+          <w:color w:val="0070C0"/>
+        </w:rPr>
+        <w:t xml:space="preserve"> et</w:t>
+      </w:r>
+      <w:r>
+        <w:rPr>
+          <w:color w:val="0070C0"/>
+        </w:rPr>
+        <w:t xml:space="preserve"> qui désignent une visite</w:t>
       </w:r>
       <w:r>
         <w:rPr>
@@ -3432,10 +2973,10 @@
       <w:r>
         <w:lastRenderedPageBreak/>
         <w:drawing>
-          <wp:inline distT="0" distB="0" distL="0" distR="0" wp14:anchorId="30618E48" wp14:editId="770EA5D7">
-            <wp:extent cx="5943600" cy="6285865"/>
-            <wp:effectExtent l="0" t="0" r="0" b="635"/>
-            <wp:docPr id="1477363198" name="Image 1" descr="Une image contenant texte, capture d’écran, logiciel, Icône d’ordinateur&#10;&#10;Description générée automatiquement"/>
+          <wp:inline distT="0" distB="0" distL="0" distR="0" wp14:anchorId="212FF9CD" wp14:editId="7F2A7EFC">
+            <wp:extent cx="5943600" cy="6254750"/>
+            <wp:effectExtent l="0" t="0" r="0" b="0"/>
+            <wp:docPr id="723546475" name="Image 1" descr="Une image contenant texte, capture d’écran, logiciel, carte&#10;&#10;Description générée automatiquement"/>
             <wp:cNvGraphicFramePr>
               <a:graphicFrameLocks xmlns:a="http://schemas.openxmlformats.org/drawingml/2006/main" noChangeAspect="1"/>
             </wp:cNvGraphicFramePr>
@@ -3443,7 +2984,7 @@
               <a:graphicData uri="http://schemas.openxmlformats.org/drawingml/2006/picture">
                 <pic:pic xmlns:pic="http://schemas.openxmlformats.org/drawingml/2006/picture">
                   <pic:nvPicPr>
-                    <pic:cNvPr id="1477363198" name="Image 1" descr="Une image contenant texte, capture d’écran, logiciel, Icône d’ordinateur&#10;&#10;Description générée automatiquement"/>
+                    <pic:cNvPr id="723546475" name="Image 1" descr="Une image contenant texte, capture d’écran, logiciel, carte&#10;&#10;Description générée automatiquement"/>
                     <pic:cNvPicPr/>
                   </pic:nvPicPr>
                   <pic:blipFill>
@@ -3455,7 +2996,7 @@
                   <pic:spPr>
                     <a:xfrm>
                       <a:off x="0" y="0"/>
-                      <a:ext cx="5943600" cy="6285865"/>
+                      <a:ext cx="5943600" cy="6254750"/>
                     </a:xfrm>
                     <a:prstGeom prst="rect">
                       <a:avLst/>
@@ -3475,66 +3016,74 @@
     </w:p>
     <w:p>
       <w:r>
-        <w:t>(Pour faire un post dans le commentaire il faut démarrer</w:t>
-      </w:r>
-      <w:r>
-        <w:t xml:space="preserve"> node.js avec une commande</w:t>
+        <w:t>(Pour faire un post dans le commentaire il faut démarrer node.js avec une commande</w:t>
       </w:r>
       <w:proofErr w:type="gramStart"/>
       <w:r>
         <w:t xml:space="preserve"> «</w:t>
       </w:r>
+      <w:proofErr w:type="spellStart"/>
       <w:r>
         <w:t>node</w:t>
       </w:r>
+      <w:proofErr w:type="spellEnd"/>
       <w:proofErr w:type="gramEnd"/>
       <w:r>
-        <w:t xml:space="preserve"> node_commentaire.js</w:t>
-      </w:r>
-      <w:r>
-        <w:t>»</w:t>
-      </w:r>
-      <w:r>
-        <w:t xml:space="preserve"> dans le terminal </w:t>
-      </w:r>
-      <w:r>
-        <w:t>après</w:t>
-      </w:r>
-      <w:r>
-        <w:t xml:space="preserve"> avoir fait les installation </w:t>
-      </w:r>
-      <w:r>
-        <w:t>nécessaire</w:t>
-      </w:r>
-      <w:r>
-        <w:t xml:space="preserve"> avec les commandes </w:t>
-      </w:r>
-      <w:r>
-        <w:t>«</w:t>
-      </w:r>
-      <w:r>
-        <w:t>npm install express oracledb body-parser</w:t>
-      </w:r>
-      <w:r>
-        <w:t>» et «</w:t>
-      </w:r>
-      <w:r>
-        <w:t xml:space="preserve"> npm install cors</w:t>
-      </w:r>
-      <w:r>
-        <w:t>»</w:t>
-      </w:r>
-      <w:r>
-        <w:t xml:space="preserve"> dans les </w:t>
-      </w:r>
-      <w:r>
-        <w:t>terminal</w:t>
-      </w:r>
-      <w:r>
-        <w:t xml:space="preserve"> de VS code</w:t>
-      </w:r>
-      <w:r>
-        <w:t xml:space="preserve"> )</w:t>
+        <w:t xml:space="preserve"> node_commentaire.js» dans le terminal </w:t>
+      </w:r>
+      <w:r>
+        <w:t xml:space="preserve"> dans la page «node_commentaire.js» </w:t>
+      </w:r>
+      <w:r>
+        <w:t>après avoir fait les installation nécessaire avec les commandes «</w:t>
+      </w:r>
+      <w:proofErr w:type="spellStart"/>
+      <w:r>
+        <w:t>npm</w:t>
+      </w:r>
+      <w:proofErr w:type="spellEnd"/>
+      <w:r>
+        <w:t xml:space="preserve"> </w:t>
+      </w:r>
+      <w:proofErr w:type="spellStart"/>
+      <w:r>
+        <w:t>install</w:t>
+      </w:r>
+      <w:proofErr w:type="spellEnd"/>
+      <w:r>
+        <w:t xml:space="preserve"> express </w:t>
+      </w:r>
+      <w:proofErr w:type="spellStart"/>
+      <w:r>
+        <w:t>oracledb</w:t>
+      </w:r>
+      <w:proofErr w:type="spellEnd"/>
+      <w:r>
+        <w:t xml:space="preserve"> body-</w:t>
+      </w:r>
+      <w:proofErr w:type="spellStart"/>
+      <w:r>
+        <w:t>parser</w:t>
+      </w:r>
+      <w:proofErr w:type="spellEnd"/>
+      <w:r>
+        <w:t xml:space="preserve">» et « </w:t>
+      </w:r>
+      <w:proofErr w:type="spellStart"/>
+      <w:r>
+        <w:t>npm</w:t>
+      </w:r>
+      <w:proofErr w:type="spellEnd"/>
+      <w:r>
+        <w:t xml:space="preserve"> </w:t>
+      </w:r>
+      <w:proofErr w:type="spellStart"/>
+      <w:r>
+        <w:t>install</w:t>
+      </w:r>
+      <w:proofErr w:type="spellEnd"/>
+      <w:r>
+        <w:t xml:space="preserve"> cors» dans les terminal de VS code )</w:t>
       </w:r>
     </w:p>
     <w:p/>
@@ -3544,25 +3093,21 @@
       </w:r>
       <w:r>
         <w:lastRenderedPageBreak/>
-        <w:t xml:space="preserve">commentaire et de lire les commentaires des autres. Le compte utilise pour laisser un commentaire est le compte de touriste défaut avec l'id 1, donc </w:t>
-      </w:r>
-      <w:r>
-        <w:t xml:space="preserve">les commentaires </w:t>
+        <w:t xml:space="preserve">commentaire et de lire les commentaires des autres. Le compte utilise pour laisser un commentaire est le compte de touriste défaut avec </w:t>
+      </w:r>
+      <w:proofErr w:type="spellStart"/>
+      <w:r>
+        <w:t>l'id</w:t>
+      </w:r>
+      <w:proofErr w:type="spellEnd"/>
+      <w:r>
+        <w:t xml:space="preserve"> 1, donc les commentaires </w:t>
       </w:r>
       <w:r>
         <w:t>laissés</w:t>
       </w:r>
       <w:r>
-        <w:t xml:space="preserve"> par cet utilisateur s'affiche sous la forme de</w:t>
-      </w:r>
-      <w:r>
-        <w:t xml:space="preserve"> « Touriste</w:t>
-      </w:r>
-      <w:r>
-        <w:t xml:space="preserve"> </w:t>
-      </w:r>
-      <w:r>
-        <w:t>1 »</w:t>
+        <w:t xml:space="preserve"> par cet utilisateur s'affiche sous la forme de « Touriste 1 »</w:t>
       </w:r>
     </w:p>
     <w:p/>
@@ -3587,10 +3132,10 @@
       </w:r>
       <w:r>
         <w:drawing>
-          <wp:inline distT="0" distB="0" distL="0" distR="0" wp14:anchorId="6F4014A0" wp14:editId="6D02F3BE">
-            <wp:extent cx="5943600" cy="5048250"/>
+          <wp:inline distT="0" distB="0" distL="0" distR="0" wp14:anchorId="74C1A05D" wp14:editId="6DCD0889">
+            <wp:extent cx="5943600" cy="4885690"/>
             <wp:effectExtent l="0" t="0" r="0" b="0"/>
-            <wp:docPr id="420825183" name="Image 1" descr="Une image contenant texte, capture d’écran, Page web, Site web&#10;&#10;Description générée automatiquement"/>
+            <wp:docPr id="689306427" name="Image 1" descr="Une image contenant texte, capture d’écran, Page web, Site web&#10;&#10;Description générée automatiquement"/>
             <wp:cNvGraphicFramePr>
               <a:graphicFrameLocks xmlns:a="http://schemas.openxmlformats.org/drawingml/2006/main" noChangeAspect="1"/>
             </wp:cNvGraphicFramePr>
@@ -3598,7 +3143,7 @@
               <a:graphicData uri="http://schemas.openxmlformats.org/drawingml/2006/picture">
                 <pic:pic xmlns:pic="http://schemas.openxmlformats.org/drawingml/2006/picture">
                   <pic:nvPicPr>
-                    <pic:cNvPr id="420825183" name="Image 1" descr="Une image contenant texte, capture d’écran, Page web, Site web&#10;&#10;Description générée automatiquement"/>
+                    <pic:cNvPr id="689306427" name="Image 1" descr="Une image contenant texte, capture d’écran, Page web, Site web&#10;&#10;Description générée automatiquement"/>
                     <pic:cNvPicPr/>
                   </pic:nvPicPr>
                   <pic:blipFill>
@@ -3610,7 +3155,7 @@
                   <pic:spPr>
                     <a:xfrm>
                       <a:off x="0" y="0"/>
-                      <a:ext cx="5943600" cy="5048250"/>
+                      <a:ext cx="5943600" cy="4885690"/>
                     </a:xfrm>
                     <a:prstGeom prst="rect">
                       <a:avLst/>
@@ -3672,6 +3217,9 @@
     <w:p/>
     <w:p>
       <w:r>
+        <w:rPr>
+          <w:noProof/>
+        </w:rPr>
         <w:drawing>
           <wp:inline distT="0" distB="0" distL="0" distR="0" wp14:anchorId="62299DA3" wp14:editId="63BAB356">
             <wp:extent cx="5943600" cy="5007610"/>
@@ -3712,6 +3260,9 @@
     <w:p/>
     <w:p>
       <w:r>
+        <w:rPr>
+          <w:noProof/>
+        </w:rPr>
         <w:lastRenderedPageBreak/>
         <w:drawing>
           <wp:inline distT="0" distB="0" distL="0" distR="0" wp14:anchorId="37862DED" wp14:editId="4B9580C3">
@@ -3752,12 +3303,117 @@
     </w:p>
     <w:p>
       <w:r>
+        <w:lastRenderedPageBreak/>
+        <w:drawing>
+          <wp:inline distT="0" distB="0" distL="0" distR="0" wp14:anchorId="41488FDB" wp14:editId="276DDA56">
+            <wp:extent cx="5943600" cy="2522220"/>
+            <wp:effectExtent l="0" t="0" r="0" b="0"/>
+            <wp:docPr id="1530534049" name="Image 1" descr="Une image contenant texte, capture d’écran, Police, conception&#10;&#10;Description générée automatiquement"/>
+            <wp:cNvGraphicFramePr>
+              <a:graphicFrameLocks xmlns:a="http://schemas.openxmlformats.org/drawingml/2006/main" noChangeAspect="1"/>
+            </wp:cNvGraphicFramePr>
+            <a:graphic xmlns:a="http://schemas.openxmlformats.org/drawingml/2006/main">
+              <a:graphicData uri="http://schemas.openxmlformats.org/drawingml/2006/picture">
+                <pic:pic xmlns:pic="http://schemas.openxmlformats.org/drawingml/2006/picture">
+                  <pic:nvPicPr>
+                    <pic:cNvPr id="1530534049" name="Image 1" descr="Une image contenant texte, capture d’écran, Police, conception&#10;&#10;Description générée automatiquement"/>
+                    <pic:cNvPicPr/>
+                  </pic:nvPicPr>
+                  <pic:blipFill>
+                    <a:blip r:embed="rId17"/>
+                    <a:stretch>
+                      <a:fillRect/>
+                    </a:stretch>
+                  </pic:blipFill>
+                  <pic:spPr>
+                    <a:xfrm>
+                      <a:off x="0" y="0"/>
+                      <a:ext cx="5943600" cy="2522220"/>
+                    </a:xfrm>
+                    <a:prstGeom prst="rect">
+                      <a:avLst/>
+                    </a:prstGeom>
+                  </pic:spPr>
+                </pic:pic>
+              </a:graphicData>
+            </a:graphic>
+          </wp:inline>
+        </w:drawing>
+      </w:r>
+    </w:p>
+    <w:p>
+      <w:r>
         <w:t>(Il faut ouvrir la page avec Virtual Studio Code live server)</w:t>
       </w:r>
     </w:p>
     <w:p>
       <w:r>
-        <w:t>La page connexion vous permet de se connecter avec dans l’utilisateur admin et avec le mot de passe (codeBleu) pour afficher la base de données de toutes les tables utilisées dans le site web. La page connexion est aussi nécessaire pour poursuivre le processus de réservation pour sauvegarde la réservation dans un compte de touriste afin de passer au paiement.</w:t>
+        <w:t>La page connexion vous permet de se connecter avec dans l’utilisateur admin et avec le mot de passe (</w:t>
+      </w:r>
+      <w:proofErr w:type="spellStart"/>
+      <w:r>
+        <w:t>codeBleu</w:t>
+      </w:r>
+      <w:proofErr w:type="spellEnd"/>
+      <w:r>
+        <w:t>) pour afficher la base de données de toutes les tables utilisées dans le site web</w:t>
+      </w:r>
+      <w:r>
+        <w:t xml:space="preserve"> et </w:t>
+      </w:r>
+      <w:r>
+        <w:t>les commentaires</w:t>
+      </w:r>
+      <w:r>
+        <w:t xml:space="preserve"> </w:t>
+      </w:r>
+      <w:r>
+        <w:t>ajoutés.</w:t>
+      </w:r>
+      <w:r>
+        <w:t xml:space="preserve"> </w:t>
+      </w:r>
+      <w:r>
+        <w:t>Cependant</w:t>
+      </w:r>
+      <w:r>
+        <w:t>, l’administrateur ne peut pas afficher</w:t>
+      </w:r>
+      <w:r>
+        <w:t xml:space="preserve"> </w:t>
+      </w:r>
+      <w:r>
+        <w:t>l</w:t>
+      </w:r>
+      <w:r>
+        <w:t xml:space="preserve">es mots de passe des utilisateurs </w:t>
+      </w:r>
+      <w:r>
+        <w:t>comme on veut</w:t>
+      </w:r>
+      <w:r>
+        <w:t xml:space="preserve"> offrir une expérience confidentielle</w:t>
+      </w:r>
+      <w:r>
+        <w:t xml:space="preserve"> </w:t>
+      </w:r>
+      <w:r>
+        <w:t xml:space="preserve">aux </w:t>
+      </w:r>
+      <w:r>
+        <w:t>clients.</w:t>
+      </w:r>
+      <w:r>
+        <w:t xml:space="preserve"> Enfin,</w:t>
+      </w:r>
+      <w:r>
+        <w:t xml:space="preserve"> </w:t>
+      </w:r>
+      <w:r>
+        <w:t>l</w:t>
+      </w:r>
+      <w:r>
+        <w:t>a page connexion est aussi nécessaire pour poursuivre le processus de réservation pour sauvegarde la réservation dans un compte de touriste afin de passer au paiement.</w:t>
       </w:r>
       <w:r>
         <w:br/>
@@ -3773,6 +3429,9 @@
         <w:br/>
       </w:r>
       <w:r>
+        <w:rPr>
+          <w:noProof/>
+        </w:rPr>
         <w:drawing>
           <wp:inline distT="0" distB="0" distL="0" distR="0" wp14:anchorId="10DCB085" wp14:editId="0CD3E4CA">
             <wp:extent cx="5943600" cy="5824855"/>
@@ -3789,7 +3448,7 @@
                     <pic:cNvPicPr/>
                   </pic:nvPicPr>
                   <pic:blipFill>
-                    <a:blip r:embed="rId17"/>
+                    <a:blip r:embed="rId18"/>
                     <a:stretch>
                       <a:fillRect/>
                     </a:stretch>
@@ -3899,7 +3558,7 @@
       <w:r>
         <w:br/>
       </w:r>
-      <w:hyperlink r:id="rId18" w:tgtFrame="_blank" w:tooltip="https://www.getyourguide.fr/montreal-l195/montreal-visite-nocturne-a-deux-etages-t456718?date_from=2024-06-21&amp;_pc=1,1" w:history="1">
+      <w:hyperlink r:id="rId19" w:tgtFrame="_blank" w:tooltip="https://www.getyourguide.fr/montreal-l195/montreal-visite-nocturne-a-deux-etages-t456718?date_from=2024-06-21&amp;_pc=1,1" w:history="1">
         <w:r>
           <w:rPr>
             <w:rStyle w:val="Lienhypertexte"/>
@@ -3921,7 +3580,7 @@
     </w:p>
     <w:p/>
     <w:p>
-      <w:hyperlink r:id="rId19" w:history="1">
+      <w:hyperlink r:id="rId20" w:history="1">
         <w:r>
           <w:rPr>
             <w:rStyle w:val="Lienhypertexte"/>
@@ -3949,7 +3608,7 @@
       </w:r>
     </w:p>
     <w:p>
-      <w:hyperlink r:id="rId20" w:history="1">
+      <w:hyperlink r:id="rId21" w:history="1">
         <w:r>
           <w:rPr>
             <w:rStyle w:val="Lienhypertexte"/>
@@ -3962,9 +3621,46 @@
       </w:r>
     </w:p>
     <w:p/>
+    <w:p>
+      <w:r>
+        <w:t xml:space="preserve">Site web pour accélérer la création de la structure de la page web, de html et de </w:t>
+      </w:r>
+      <w:proofErr w:type="spellStart"/>
+      <w:r>
+        <w:t>css</w:t>
+      </w:r>
+      <w:proofErr w:type="spellEnd"/>
+    </w:p>
+    <w:p/>
+    <w:p>
+      <w:hyperlink r:id="rId22" w:history="1">
+        <w:r>
+          <w:rPr>
+            <w:rStyle w:val="Lienhypertexte"/>
+          </w:rPr>
+          <w:t>https://play.teleporthq.io/projects/reflecti</w:t>
+        </w:r>
+        <w:r>
+          <w:rPr>
+            <w:rStyle w:val="Lienhypertexte"/>
+          </w:rPr>
+          <w:t>n</w:t>
+        </w:r>
+        <w:r>
+          <w:rPr>
+            <w:rStyle w:val="Lienhypertexte"/>
+          </w:rPr>
+          <w:t>g-physical-hare-p69mmm/editor/TQ_gLw0X5_sUx</w:t>
+        </w:r>
+      </w:hyperlink>
+      <w:r>
+        <w:t xml:space="preserve"> </w:t>
+      </w:r>
+    </w:p>
+    <w:p/>
     <w:sectPr>
-      <w:footerReference w:type="even" r:id="rId21"/>
-      <w:footerReference w:type="default" r:id="rId22"/>
+      <w:footerReference w:type="even" r:id="rId23"/>
+      <w:footerReference w:type="default" r:id="rId24"/>
       <w:pgSz w:w="12240" w:h="15840"/>
       <w:pgMar w:top="1440" w:right="1440" w:bottom="1440" w:left="1440" w:header="708" w:footer="708" w:gutter="0"/>
       <w:pgNumType w:start="0"/>
@@ -4925,6 +4621,18 @@
       <w:shd w:val="clear" w:color="auto" w:fill="E1DFDD"/>
     </w:rPr>
   </w:style>
+  <w:style w:type="character" w:styleId="Lienhypertextesuivivisit">
+    <w:name w:val="FollowedHyperlink"/>
+    <w:basedOn w:val="Policepardfaut"/>
+    <w:uiPriority w:val="99"/>
+    <w:semiHidden/>
+    <w:unhideWhenUsed/>
+    <w:rsid w:val="004C0457"/>
+    <w:rPr>
+      <w:color w:val="954F72" w:themeColor="followedHyperlink"/>
+      <w:u w:val="single"/>
+    </w:rPr>
+  </w:style>
 </w:styles>
 </file>
 

</xml_diff>

<commit_message>
mise à jour de reflog dans le document analyse
</commit_message>
<xml_diff>
--- a/document_word/Gabarit_analyse_sommaire_TP3.docx
+++ b/document_word/Gabarit_analyse_sommaire_TP3.docx
@@ -1922,21 +1922,7 @@
         <w:rPr>
           <w:color w:val="7030A0"/>
         </w:rPr>
-        <w:t xml:space="preserve">Il y aura une page pour découvrir les villes avec une image, une description, un prix et un exemple d’itinéraire que l'autobus pourrait prendre. Dans la section en bas de la même page, il aura un champ pour laisser un commentaire et il est possible de voir les commentaires laissés. Il aura un menu vers les autres pages (découvre une ville, formulaire de réservation et connexion). Il aura une page sous forme de formulaire à remplir pour réserver un autobus pour une ville choisie. Dans cette même page on peut afficher la réservation courante et le coût total à payer. La page de connexion permet la connexion d’administrateur (nom : Admin, mot de passe : </w:t>
-      </w:r>
-      <w:proofErr w:type="spellStart"/>
-      <w:r>
-        <w:rPr>
-          <w:color w:val="7030A0"/>
-        </w:rPr>
-        <w:t>codeBleu</w:t>
-      </w:r>
-      <w:proofErr w:type="spellEnd"/>
-      <w:r>
-        <w:rPr>
-          <w:color w:val="7030A0"/>
-        </w:rPr>
-        <w:t>) pour afficher les donnes de toutes les tables.</w:t>
+        <w:t>Il y aura une page pour découvrir les villes avec une image, une description, un prix et un exemple d’itinéraire que l'autobus pourrait prendre. Dans la section en bas de la même page, il aura un champ pour laisser un commentaire et il est possible de voir les commentaires laissés. Il aura un menu vers les autres pages (découvre une ville, formulaire de réservation et connexion). Il aura une page sous forme de formulaire à remplir pour réserver un autobus pour une ville choisie. Dans cette même page on peut afficher la réservation courante et le coût total à payer. La page de connexion permet la connexion d’administrateur (nom : Admin, mot de passe : codeBleu) pour afficher les donnes de toutes les tables.</w:t>
       </w:r>
     </w:p>
     <w:p>
@@ -3020,13 +3006,8 @@
       </w:r>
       <w:proofErr w:type="gramStart"/>
       <w:r>
-        <w:t xml:space="preserve"> «</w:t>
-      </w:r>
-      <w:proofErr w:type="spellStart"/>
-      <w:r>
-        <w:t>node</w:t>
-      </w:r>
-      <w:proofErr w:type="spellEnd"/>
+        <w:t xml:space="preserve"> «node</w:t>
+      </w:r>
       <w:proofErr w:type="gramEnd"/>
       <w:r>
         <w:t xml:space="preserve"> node_commentaire.js» dans le terminal </w:t>
@@ -3035,55 +3016,7 @@
         <w:t xml:space="preserve"> dans la page «node_commentaire.js» </w:t>
       </w:r>
       <w:r>
-        <w:t>après avoir fait les installation nécessaire avec les commandes «</w:t>
-      </w:r>
-      <w:proofErr w:type="spellStart"/>
-      <w:r>
-        <w:t>npm</w:t>
-      </w:r>
-      <w:proofErr w:type="spellEnd"/>
-      <w:r>
-        <w:t xml:space="preserve"> </w:t>
-      </w:r>
-      <w:proofErr w:type="spellStart"/>
-      <w:r>
-        <w:t>install</w:t>
-      </w:r>
-      <w:proofErr w:type="spellEnd"/>
-      <w:r>
-        <w:t xml:space="preserve"> express </w:t>
-      </w:r>
-      <w:proofErr w:type="spellStart"/>
-      <w:r>
-        <w:t>oracledb</w:t>
-      </w:r>
-      <w:proofErr w:type="spellEnd"/>
-      <w:r>
-        <w:t xml:space="preserve"> body-</w:t>
-      </w:r>
-      <w:proofErr w:type="spellStart"/>
-      <w:r>
-        <w:t>parser</w:t>
-      </w:r>
-      <w:proofErr w:type="spellEnd"/>
-      <w:r>
-        <w:t xml:space="preserve">» et « </w:t>
-      </w:r>
-      <w:proofErr w:type="spellStart"/>
-      <w:r>
-        <w:t>npm</w:t>
-      </w:r>
-      <w:proofErr w:type="spellEnd"/>
-      <w:r>
-        <w:t xml:space="preserve"> </w:t>
-      </w:r>
-      <w:proofErr w:type="spellStart"/>
-      <w:r>
-        <w:t>install</w:t>
-      </w:r>
-      <w:proofErr w:type="spellEnd"/>
-      <w:r>
-        <w:t xml:space="preserve"> cors» dans les terminal de VS code )</w:t>
+        <w:t>après avoir fait les installation nécessaire avec les commandes «npm install express oracledb body-parser» et « npm install cors» dans les terminal de VS code )</w:t>
       </w:r>
     </w:p>
     <w:p/>
@@ -3093,15 +3026,7 @@
       </w:r>
       <w:r>
         <w:lastRenderedPageBreak/>
-        <w:t xml:space="preserve">commentaire et de lire les commentaires des autres. Le compte utilise pour laisser un commentaire est le compte de touriste défaut avec </w:t>
-      </w:r>
-      <w:proofErr w:type="spellStart"/>
-      <w:r>
-        <w:t>l'id</w:t>
-      </w:r>
-      <w:proofErr w:type="spellEnd"/>
-      <w:r>
-        <w:t xml:space="preserve"> 1, donc les commentaires </w:t>
+        <w:t xml:space="preserve">commentaire et de lire les commentaires des autres. Le compte utilise pour laisser un commentaire est le compte de touriste défaut avec l'id 1, donc les commentaires </w:t>
       </w:r>
       <w:r>
         <w:t>laissés</w:t>
@@ -3348,15 +3273,7 @@
     </w:p>
     <w:p>
       <w:r>
-        <w:t>La page connexion vous permet de se connecter avec dans l’utilisateur admin et avec le mot de passe (</w:t>
-      </w:r>
-      <w:proofErr w:type="spellStart"/>
-      <w:r>
-        <w:t>codeBleu</w:t>
-      </w:r>
-      <w:proofErr w:type="spellEnd"/>
-      <w:r>
-        <w:t>) pour afficher la base de données de toutes les tables utilisées dans le site web</w:t>
+        <w:t>La page connexion vous permet de se connecter avec dans l’utilisateur admin et avec le mot de passe (codeBleu) pour afficher la base de données de toutes les tables utilisées dans le site web</w:t>
       </w:r>
       <w:r>
         <w:t xml:space="preserve"> et </w:t>
@@ -3429,14 +3346,11 @@
         <w:br/>
       </w:r>
       <w:r>
-        <w:rPr>
-          <w:noProof/>
-        </w:rPr>
         <w:drawing>
-          <wp:inline distT="0" distB="0" distL="0" distR="0" wp14:anchorId="10DCB085" wp14:editId="0CD3E4CA">
-            <wp:extent cx="5943600" cy="5824855"/>
-            <wp:effectExtent l="0" t="0" r="0" b="4445"/>
-            <wp:docPr id="363319238" name="Image 1" descr="Une image contenant texte, Appareils électroniques, capture d’écran, affichage&#10;&#10;Description générée automatiquement"/>
+          <wp:inline distT="0" distB="0" distL="0" distR="0" wp14:anchorId="439FB75A" wp14:editId="7F34CBD1">
+            <wp:extent cx="5943600" cy="4592320"/>
+            <wp:effectExtent l="0" t="0" r="0" b="0"/>
+            <wp:docPr id="1583170223" name="Image 1" descr="Une image contenant texte, Appareils électroniques, capture d’écran, logiciel&#10;&#10;Description générée automatiquement"/>
             <wp:cNvGraphicFramePr>
               <a:graphicFrameLocks xmlns:a="http://schemas.openxmlformats.org/drawingml/2006/main" noChangeAspect="1"/>
             </wp:cNvGraphicFramePr>
@@ -3444,7 +3358,7 @@
               <a:graphicData uri="http://schemas.openxmlformats.org/drawingml/2006/picture">
                 <pic:pic xmlns:pic="http://schemas.openxmlformats.org/drawingml/2006/picture">
                   <pic:nvPicPr>
-                    <pic:cNvPr id="363319238" name="Image 1" descr="Une image contenant texte, Appareils électroniques, capture d’écran, affichage&#10;&#10;Description générée automatiquement"/>
+                    <pic:cNvPr id="1583170223" name="Image 1" descr="Une image contenant texte, Appareils électroniques, capture d’écran, logiciel&#10;&#10;Description générée automatiquement"/>
                     <pic:cNvPicPr/>
                   </pic:nvPicPr>
                   <pic:blipFill>
@@ -3456,7 +3370,7 @@
                   <pic:spPr>
                     <a:xfrm>
                       <a:off x="0" y="0"/>
-                      <a:ext cx="5943600" cy="5824855"/>
+                      <a:ext cx="5943600" cy="4592320"/>
                     </a:xfrm>
                     <a:prstGeom prst="rect">
                       <a:avLst/>
@@ -3623,13 +3537,8 @@
     <w:p/>
     <w:p>
       <w:r>
-        <w:t xml:space="preserve">Site web pour accélérer la création de la structure de la page web, de html et de </w:t>
-      </w:r>
-      <w:proofErr w:type="spellStart"/>
-      <w:r>
-        <w:t>css</w:t>
-      </w:r>
-      <w:proofErr w:type="spellEnd"/>
+        <w:t>Site web pour accélérer la création de la structure de la page web, de html et de css</w:t>
+      </w:r>
     </w:p>
     <w:p/>
     <w:p>

</xml_diff>